<commit_message>
updated resume and readme
</commit_message>
<xml_diff>
--- a/resume.docx
+++ b/resume.docx
@@ -417,7 +417,7 @@
                 <w:szCs w:val="16"/>
                 <w:u w:val="none"/>
               </w:rPr>
-              <w:t xml:space="preserve">- </w:t>
+              <w:t>-</w:t>
             </w:r>
             <w:r>
               <w:rPr>
@@ -427,41 +427,9 @@
                 <w:szCs w:val="16"/>
                 <w:u w:val="none"/>
               </w:rPr>
-              <w:t xml:space="preserve"> </w:t>
+              <w:t xml:space="preserve">  </w:t>
             </w:r>
             <w:hyperlink r:id="rId6" w:history="1">
-              <w:r>
-                <w:rPr>
-                  <w:rStyle w:val="Hyperlink"/>
-                  <w:rFonts w:ascii="Roboto" w:eastAsia="Roboto" w:hAnsi="Roboto" w:cs="Roboto"/>
-                  <w:sz w:val="16"/>
-                  <w:szCs w:val="16"/>
-                  <w:u w:val="none"/>
-                </w:rPr>
-                <w:t>LinkedIn</w:t>
-              </w:r>
-            </w:hyperlink>
-            <w:r>
-              <w:rPr>
-                <w:rStyle w:val="Hyperlink"/>
-                <w:rFonts w:ascii="Roboto" w:eastAsia="Roboto" w:hAnsi="Roboto" w:cs="Roboto"/>
-                <w:sz w:val="16"/>
-                <w:szCs w:val="16"/>
-                <w:u w:val="none"/>
-              </w:rPr>
-              <w:t xml:space="preserve"> </w:t>
-            </w:r>
-            <w:r>
-              <w:rPr>
-                <w:rStyle w:val="Hyperlink"/>
-                <w:rFonts w:ascii="Roboto" w:eastAsia="Roboto" w:hAnsi="Roboto" w:cs="Roboto"/>
-                <w:sz w:val="16"/>
-                <w:szCs w:val="16"/>
-                <w:u w:val="none"/>
-              </w:rPr>
-              <w:t xml:space="preserve">-  </w:t>
-            </w:r>
-            <w:hyperlink r:id="rId7" w:history="1">
               <w:r>
                 <w:rPr>
                   <w:rStyle w:val="Hyperlink"/>
@@ -526,7 +494,29 @@
                 <w:szCs w:val="16"/>
                 <w:u w:val="none"/>
               </w:rPr>
-              <w:t xml:space="preserve"> | Nigeria | EMEA | Open to Reolocation</w:t>
+              <w:t xml:space="preserve"> | Nigeria | EMEA | Open to R</w:t>
+            </w:r>
+            <w:r>
+              <w:rPr>
+                <w:rStyle w:val="Hyperlink"/>
+                <w:rFonts w:ascii="Roboto" w:eastAsia="Roboto" w:hAnsi="Roboto" w:cs="Roboto"/>
+                <w:color w:val="000000" w:themeColor="text1"/>
+                <w:sz w:val="16"/>
+                <w:szCs w:val="16"/>
+                <w:u w:val="none"/>
+              </w:rPr>
+              <w:t>e</w:t>
+            </w:r>
+            <w:r>
+              <w:rPr>
+                <w:rStyle w:val="Hyperlink"/>
+                <w:rFonts w:ascii="Roboto" w:eastAsia="Roboto" w:hAnsi="Roboto" w:cs="Roboto"/>
+                <w:color w:val="000000" w:themeColor="text1"/>
+                <w:sz w:val="16"/>
+                <w:szCs w:val="16"/>
+                <w:u w:val="none"/>
+              </w:rPr>
+              <w:t>location</w:t>
             </w:r>
             <w:r>
               <w:rPr>
@@ -626,7 +616,7 @@
                 <w:u w:val="single"/>
               </w:rPr>
             </w:pPr>
-            <w:hyperlink r:id="rId8" w:history="1">
+            <w:hyperlink r:id="rId7" w:history="1">
               <w:r>
                 <w:rPr>
                   <w:rStyle w:val="Hyperlink"/>
@@ -723,7 +713,7 @@
                 <w:szCs w:val="16"/>
               </w:rPr>
             </w:pPr>
-            <w:hyperlink r:id="rId9" w:history="1">
+            <w:hyperlink r:id="rId8" w:history="1">
               <w:r>
                 <w:rPr>
                   <w:rStyle w:val="Hyperlink"/>
@@ -4318,21 +4308,21 @@
         <v:path o:extrusionok="f" gradientshapeok="t" o:connecttype="rect"/>
         <o:lock v:ext="edit" aspectratio="t"/>
       </v:shapetype>
-      <v:shape id="_x0000_i1074" type="#_x0000_t75" style="width:511.9pt;height:511.9pt;visibility:visible;mso-wrap-style:square" o:bullet="t">
+      <v:shape id="_x0000_i1179" type="#_x0000_t75" style="width:511.9pt;height:511.9pt;visibility:visible;mso-wrap-style:square" o:bullet="t">
         <v:imagedata r:id="rId1" o:title=""/>
       </v:shape>
     </w:pict>
   </w:numPicBullet>
   <w:numPicBullet w:numPicBulletId="1">
     <w:pict>
-      <v:shape id="_x0000_i1075" type="#_x0000_t75" style="width:511.9pt;height:511.9pt;visibility:visible;mso-wrap-style:square" o:bullet="t">
+      <v:shape id="_x0000_i1180" type="#_x0000_t75" style="width:511.9pt;height:511.9pt;visibility:visible;mso-wrap-style:square" o:bullet="t">
         <v:imagedata r:id="rId2" o:title=""/>
       </v:shape>
     </w:pict>
   </w:numPicBullet>
   <w:numPicBullet w:numPicBulletId="2">
     <w:pict>
-      <v:shape id="_x0000_i1076" type="#_x0000_t75" style="width:511.9pt;height:511.9pt;visibility:visible;mso-wrap-style:square" o:bullet="t">
+      <v:shape id="_x0000_i1181" type="#_x0000_t75" style="width:511.9pt;height:511.9pt;visibility:visible;mso-wrap-style:square" o:bullet="t">
         <v:imagedata r:id="rId3" o:title=""/>
       </v:shape>
     </w:pict>

</xml_diff>